<commit_message>
add text content paragraphs, menu with links to each section, and images with minor formatting
</commit_message>
<xml_diff>
--- a/MaggieLifeStory.docx
+++ b/MaggieLifeStory.docx
@@ -134,7 +134,23 @@
           <w:sz w:val="21"/>
           <w:szCs w:val="21"/>
         </w:rPr>
-        <w:t>to our home, I lost my fur and broke out in a rash that escalated to</w:t>
+        <w:t>to our home, I lost my fur</w:t>
+      </w:r>
+      <w:r>
+        <w:rPr>
+          <w:rFonts w:ascii="Consolas" w:eastAsia="Times New Roman" w:hAnsi="Consolas" w:cs="Times New Roman"/>
+          <w:sz w:val="21"/>
+          <w:szCs w:val="21"/>
+        </w:rPr>
+        <w:t>, gained way too much weight,</w:t>
+      </w:r>
+      <w:r>
+        <w:rPr>
+          <w:rFonts w:ascii="Consolas" w:eastAsia="Times New Roman" w:hAnsi="Consolas" w:cs="Times New Roman"/>
+          <w:sz w:val="21"/>
+          <w:szCs w:val="21"/>
+        </w:rPr>
+        <w:t xml:space="preserve"> and broke out in a rash that escalated to</w:t>
       </w:r>
       <w:r>
         <w:rPr>
@@ -244,8 +260,6 @@
         </w:rPr>
         <w:t>forever</w:t>
       </w:r>
-      <w:bookmarkStart w:id="0" w:name="_GoBack"/>
-      <w:bookmarkEnd w:id="0"/>
       <w:r>
         <w:rPr>
           <w:rFonts w:ascii="Consolas" w:eastAsia="Times New Roman" w:hAnsi="Consolas" w:cs="Times New Roman"/>
@@ -262,13 +276,59 @@
         </w:rPr>
         <w:t xml:space="preserve"> </w:t>
       </w:r>
-      <w:r>
-        <w:rPr>
-          <w:rFonts w:ascii="Consolas" w:eastAsia="Times New Roman" w:hAnsi="Consolas" w:cs="Times New Roman"/>
-          <w:sz w:val="21"/>
-          <w:szCs w:val="21"/>
-        </w:rPr>
-        <w:t>The day that they officially got to take me home was extremely busy, but I didn't mind!  I got to meet my sister, who was not interested in meeting me at all, but I loved her!  The rest of the family decided that</w:t>
+    </w:p>
+    <w:p>
+      <w:pPr>
+        <w:spacing w:after="0" w:line="285" w:lineRule="atLeast"/>
+        <w:ind w:firstLine="720"/>
+        <w:rPr>
+          <w:rFonts w:ascii="Consolas" w:eastAsia="Times New Roman" w:hAnsi="Consolas" w:cs="Times New Roman"/>
+          <w:sz w:val="21"/>
+          <w:szCs w:val="21"/>
+        </w:rPr>
+      </w:pPr>
+    </w:p>
+    <w:p>
+      <w:pPr>
+        <w:spacing w:after="0" w:line="285" w:lineRule="atLeast"/>
+        <w:ind w:firstLine="720"/>
+        <w:rPr>
+          <w:rFonts w:ascii="Consolas" w:eastAsia="Times New Roman" w:hAnsi="Consolas" w:cs="Times New Roman"/>
+          <w:sz w:val="21"/>
+          <w:szCs w:val="21"/>
+        </w:rPr>
+      </w:pPr>
+      <w:r>
+        <w:rPr>
+          <w:rFonts w:ascii="Consolas" w:eastAsia="Times New Roman" w:hAnsi="Consolas" w:cs="Times New Roman"/>
+          <w:sz w:val="21"/>
+          <w:szCs w:val="21"/>
+        </w:rPr>
+        <w:t>I finally got to meet my new family at a random Petco.  Everything was official after I successfully got along with my sister, Roxie.  By the way, she w</w:t>
+      </w:r>
+      <w:r>
+        <w:rPr>
+          <w:rFonts w:ascii="Consolas" w:eastAsia="Times New Roman" w:hAnsi="Consolas" w:cs="Times New Roman"/>
+          <w:sz w:val="21"/>
+          <w:szCs w:val="21"/>
+        </w:rPr>
+        <w:t>as not interested in meeting me at all, but I loved her</w:t>
+      </w:r>
+      <w:r>
+        <w:rPr>
+          <w:rFonts w:ascii="Consolas" w:eastAsia="Times New Roman" w:hAnsi="Consolas" w:cs="Times New Roman"/>
+          <w:sz w:val="21"/>
+          <w:szCs w:val="21"/>
+        </w:rPr>
+        <w:t xml:space="preserve"> instantly</w:t>
+      </w:r>
+      <w:r>
+        <w:rPr>
+          <w:rFonts w:ascii="Consolas" w:eastAsia="Times New Roman" w:hAnsi="Consolas" w:cs="Times New Roman"/>
+          <w:sz w:val="21"/>
+          <w:szCs w:val="21"/>
+        </w:rPr>
+        <w:t>!  The rest of the family decided that</w:t>
       </w:r>
       <w:r>
         <w:rPr>
@@ -386,26 +446,21 @@
           <w:sz w:val="21"/>
           <w:szCs w:val="21"/>
         </w:rPr>
-        <w:t>Speaking of my sister, here she is!  This is my sister, Roxie.  We definitely</w:t>
-      </w:r>
-      <w:r>
-        <w:rPr>
-          <w:rFonts w:ascii="Consolas" w:eastAsia="Times New Roman" w:hAnsi="Consolas" w:cs="Times New Roman"/>
-          <w:sz w:val="21"/>
-          <w:szCs w:val="21"/>
-        </w:rPr>
-        <w:t xml:space="preserve"> still</w:t>
-      </w:r>
-      <w:r>
-        <w:rPr>
-          <w:rFonts w:ascii="Consolas" w:eastAsia="Times New Roman" w:hAnsi="Consolas" w:cs="Times New Roman"/>
-          <w:sz w:val="21"/>
-          <w:szCs w:val="21"/>
-        </w:rPr>
-        <w:t xml:space="preserve"> have an interesting love/hate relationship, but it works.</w:t>
+        <w:t>Speak</w:t>
+      </w:r>
+      <w:r>
+        <w:rPr>
+          <w:rFonts w:ascii="Consolas" w:eastAsia="Times New Roman" w:hAnsi="Consolas" w:cs="Times New Roman"/>
+          <w:sz w:val="21"/>
+          <w:szCs w:val="21"/>
+        </w:rPr>
+        <w:t>ing of my sister, here she is… stealing my moment.  I have to be honest with you… The sibling rivalry is still very real.  Roxie plays with me sometimes, but she still tries to steal my bed, and if anyone is playing with me or giving me any attention whatsoever, she has to interrupt them…</w:t>
       </w:r>
     </w:p>
-    <w:p/>
+    <w:p>
+      <w:bookmarkStart w:id="0" w:name="_GoBack"/>
+      <w:bookmarkEnd w:id="0"/>
+    </w:p>
     <w:sectPr>
       <w:pgSz w:w="12240" w:h="15840"/>
       <w:pgMar w:top="1440" w:right="1440" w:bottom="1440" w:left="1440" w:header="720" w:footer="720" w:gutter="0"/>

</xml_diff>